<commit_message>
Updated Fewer Balls lab
</commit_message>
<xml_diff>
--- a/Unit 5 Word/Lab 5.3 Fewer Balls.docx
+++ b/Unit 5 Word/Lab 5.3 Fewer Balls.docx
@@ -9,6 +9,8 @@
       <w:r>
         <w:t>Lab 5.3 - Fewer Balls</w:t>
       </w:r>
+      <w:bookmarkStart w:id="0" w:name="_GoBack"/>
+      <w:bookmarkEnd w:id="0"/>
     </w:p>
     <w:p>
       <w:pPr>
@@ -110,7 +112,35 @@
           <w:rFonts w:ascii="Calibri" w:hAnsi="Calibri"/>
           <w:color w:val="333333"/>
         </w:rPr>
-        <w:t>key is pressed, all bouncing balls are deleted. DO NOT delete the prototype-- you should be able to create new bouncing balls after you have removed the old clones. Use the</w:t>
+        <w:t xml:space="preserve">key is pressed, all bouncing </w:t>
+      </w:r>
+      <w:r>
+        <w:rPr>
+          <w:rFonts w:ascii="Calibri" w:hAnsi="Calibri"/>
+          <w:color w:val="333333"/>
+        </w:rPr>
+        <w:t>sprites</w:t>
+      </w:r>
+      <w:r>
+        <w:rPr>
+          <w:rFonts w:ascii="Calibri" w:hAnsi="Calibri"/>
+          <w:color w:val="333333"/>
+        </w:rPr>
+        <w:t xml:space="preserve"> are deleted. DO NOT delete the prototype-- you should be able to create new bouncing </w:t>
+      </w:r>
+      <w:r>
+        <w:rPr>
+          <w:rFonts w:ascii="Calibri" w:hAnsi="Calibri"/>
+          <w:color w:val="333333"/>
+        </w:rPr>
+        <w:t>sprites</w:t>
+      </w:r>
+      <w:r>
+        <w:rPr>
+          <w:rFonts w:ascii="Calibri" w:hAnsi="Calibri"/>
+          <w:color w:val="333333"/>
+        </w:rPr>
+        <w:t xml:space="preserve"> after you have removed the old clones. Use the</w:t>
       </w:r>
       <w:r>
         <w:rPr>
@@ -127,7 +157,7 @@
           <w:color w:val="333333"/>
         </w:rPr>
         <w:drawing>
-          <wp:inline distT="0" distB="0" distL="0" distR="0" wp14:anchorId="6E746DFE" wp14:editId="03AC8AC2">
+          <wp:inline distT="0" distB="0" distL="0" distR="0" wp14:anchorId="2155B4C3" wp14:editId="700460B9">
             <wp:extent cx="1397000" cy="266700"/>
             <wp:effectExtent l="0" t="0" r="0" b="12700"/>
             <wp:docPr id="1" name="Picture 1" descr="https://git.gitbook.com/raw/teals-introcs/introduction-to-computer-science-principles/master/deleteThisClone.png?token=d2F0c2t5OmY3ZTE2ZTQwLTdlMWEtNDhiMi05NjQxLTRlZjVkNWQxZWM0Yw%3D%3D"/>
@@ -210,7 +240,23 @@
           <w:rFonts w:ascii="Calibri" w:hAnsi="Calibri"/>
           <w:color w:val="333333"/>
         </w:rPr>
-        <w:t>What if you wanted to remove only a few clones? Or only specific clones? What would be needed in order to accomplish that?</w:t>
+        <w:t xml:space="preserve">What if you wanted to remove only a few clones? Or only specific clones? What would be needed </w:t>
+      </w:r>
+      <w:proofErr w:type="gramStart"/>
+      <w:r>
+        <w:rPr>
+          <w:rFonts w:ascii="Calibri" w:hAnsi="Calibri"/>
+          <w:color w:val="333333"/>
+        </w:rPr>
+        <w:t>in order to</w:t>
+      </w:r>
+      <w:proofErr w:type="gramEnd"/>
+      <w:r>
+        <w:rPr>
+          <w:rFonts w:ascii="Calibri" w:hAnsi="Calibri"/>
+          <w:color w:val="333333"/>
+        </w:rPr>
+        <w:t xml:space="preserve"> accomplish that?</w:t>
       </w:r>
     </w:p>
     <w:p>
@@ -297,6 +343,7 @@
         </w:rPr>
         <w:t> </w:t>
       </w:r>
+      <w:proofErr w:type="spellStart"/>
       <w:r>
         <w:rPr>
           <w:rStyle w:val="HTMLCode"/>
@@ -308,6 +355,7 @@
         </w:rPr>
         <w:t>g_nextID</w:t>
       </w:r>
+      <w:proofErr w:type="spellEnd"/>
       <w:r>
         <w:rPr>
           <w:rStyle w:val="apple-converted-space"/>
@@ -343,7 +391,21 @@
           <w:rFonts w:ascii="Calibri" w:hAnsi="Calibri"/>
           <w:color w:val="333333"/>
         </w:rPr>
-        <w:t>In your master ball sprite, create a</w:t>
+        <w:t>In your master b</w:t>
+      </w:r>
+      <w:r>
+        <w:rPr>
+          <w:rFonts w:ascii="Calibri" w:hAnsi="Calibri"/>
+          <w:color w:val="333333"/>
+        </w:rPr>
+        <w:t xml:space="preserve">ouncing </w:t>
+      </w:r>
+      <w:r>
+        <w:rPr>
+          <w:rFonts w:ascii="Calibri" w:hAnsi="Calibri"/>
+          <w:color w:val="333333"/>
+        </w:rPr>
+        <w:t>sprite, create a</w:t>
       </w:r>
       <w:r>
         <w:rPr>
@@ -384,6 +446,7 @@
         </w:rPr>
         <w:t> </w:t>
       </w:r>
+      <w:proofErr w:type="spellStart"/>
       <w:r>
         <w:rPr>
           <w:rStyle w:val="HTMLCode"/>
@@ -395,6 +458,7 @@
         </w:rPr>
         <w:t>s_ID</w:t>
       </w:r>
+      <w:proofErr w:type="spellEnd"/>
       <w:r>
         <w:rPr>
           <w:rFonts w:ascii="Calibri" w:hAnsi="Calibri"/>
@@ -410,6 +474,7 @@
         </w:rPr>
         <w:t> </w:t>
       </w:r>
+      <w:proofErr w:type="spellStart"/>
       <w:r>
         <w:rPr>
           <w:rStyle w:val="HTMLCode"/>
@@ -421,6 +486,7 @@
         </w:rPr>
         <w:t>s_ID</w:t>
       </w:r>
+      <w:proofErr w:type="spellEnd"/>
       <w:r>
         <w:rPr>
           <w:rStyle w:val="apple-converted-space"/>
@@ -444,6 +510,7 @@
         </w:rPr>
         <w:t> </w:t>
       </w:r>
+      <w:proofErr w:type="spellStart"/>
       <w:r>
         <w:rPr>
           <w:rStyle w:val="HTMLCode"/>
@@ -455,6 +522,7 @@
         </w:rPr>
         <w:t>g_nextID</w:t>
       </w:r>
+      <w:proofErr w:type="spellEnd"/>
       <w:r>
         <w:rPr>
           <w:rStyle w:val="apple-converted-space"/>
@@ -478,6 +546,7 @@
         </w:rPr>
         <w:t> </w:t>
       </w:r>
+      <w:proofErr w:type="spellStart"/>
       <w:r>
         <w:rPr>
           <w:rStyle w:val="HTMLCode"/>
@@ -489,6 +558,7 @@
         </w:rPr>
         <w:t>g_nextID</w:t>
       </w:r>
+      <w:proofErr w:type="spellEnd"/>
       <w:r>
         <w:rPr>
           <w:rStyle w:val="apple-converted-space"/>
@@ -585,7 +655,21 @@
           <w:rFonts w:ascii="Calibri" w:hAnsi="Calibri"/>
           <w:color w:val="333333"/>
         </w:rPr>
-        <w:t xml:space="preserve">bouncing ball gets deleted. Think about the right way to use the variables you created in the previous steps to know which sprite to delete. </w:t>
+        <w:t xml:space="preserve">bouncing </w:t>
+      </w:r>
+      <w:r>
+        <w:rPr>
+          <w:rFonts w:ascii="Calibri" w:hAnsi="Calibri"/>
+          <w:color w:val="333333"/>
+        </w:rPr>
+        <w:t xml:space="preserve">sprite </w:t>
+      </w:r>
+      <w:r>
+        <w:rPr>
+          <w:rFonts w:ascii="Calibri" w:hAnsi="Calibri"/>
+          <w:color w:val="333333"/>
+        </w:rPr>
+        <w:t xml:space="preserve">gets deleted. Think about the right way to use the variables you created in the previous steps to know which sprite to delete. </w:t>
       </w:r>
     </w:p>
     <w:p>
@@ -615,7 +699,25 @@
           <w:rFonts w:ascii="Calibri" w:hAnsi="Calibri"/>
           <w:color w:val="333333"/>
         </w:rPr>
-        <w:t>Hint: in order for this to work right, you should reuse old IDs once the clones are deleted. So, for example, if the most recently created clone was number 6, and you hit</w:t>
+        <w:t xml:space="preserve">Hint: </w:t>
+      </w:r>
+      <w:proofErr w:type="gramStart"/>
+      <w:r>
+        <w:rPr>
+          <w:rStyle w:val="Emphasis"/>
+          <w:rFonts w:ascii="Calibri" w:hAnsi="Calibri"/>
+          <w:color w:val="333333"/>
+        </w:rPr>
+        <w:t>in order for</w:t>
+      </w:r>
+      <w:proofErr w:type="gramEnd"/>
+      <w:r>
+        <w:rPr>
+          <w:rStyle w:val="Emphasis"/>
+          <w:rFonts w:ascii="Calibri" w:hAnsi="Calibri"/>
+          <w:color w:val="333333"/>
+        </w:rPr>
+        <w:t xml:space="preserve"> this to work right, you should reuse old IDs once the clones are deleted. So, for example, if the most recently created clone was number 6, and you hit</w:t>
       </w:r>
       <w:r>
         <w:rPr>
@@ -965,7 +1067,23 @@
                 <w:rFonts w:cs="Calibri"/>
                 <w:color w:val="000000"/>
               </w:rPr>
-              <w:t>Assign unique s_ID to each clone</w:t>
+              <w:t xml:space="preserve">Assign unique </w:t>
+            </w:r>
+            <w:proofErr w:type="spellStart"/>
+            <w:r>
+              <w:rPr>
+                <w:rFonts w:cs="Calibri"/>
+                <w:color w:val="000000"/>
+              </w:rPr>
+              <w:t>s_ID</w:t>
+            </w:r>
+            <w:proofErr w:type="spellEnd"/>
+            <w:r>
+              <w:rPr>
+                <w:rFonts w:cs="Calibri"/>
+                <w:color w:val="000000"/>
+              </w:rPr>
+              <w:t xml:space="preserve"> to each clone</w:t>
             </w:r>
           </w:p>
         </w:tc>
@@ -1213,8 +1331,6 @@
               </w:rPr>
               <w:t xml:space="preserve">2.4 Bonus: </w:t>
             </w:r>
-            <w:bookmarkStart w:id="0" w:name="_GoBack"/>
-            <w:bookmarkEnd w:id="0"/>
             <w:r>
               <w:rPr>
                 <w:rFonts w:cs="Calibri"/>
@@ -1404,7 +1520,7 @@
       <mc:AlternateContent>
         <mc:Choice Requires="wps">
           <w:drawing>
-            <wp:anchor distT="0" distB="0" distL="114300" distR="114300" simplePos="0" relativeHeight="251660288" behindDoc="0" locked="0" layoutInCell="1" allowOverlap="1" wp14:anchorId="2069B47C" wp14:editId="1FE9C6E3">
+            <wp:anchor distT="0" distB="0" distL="114300" distR="114300" simplePos="0" relativeHeight="251660288" behindDoc="0" locked="0" layoutInCell="1" allowOverlap="1" wp14:anchorId="63FBC893" wp14:editId="4D4A88A4">
               <wp:simplePos x="0" y="0"/>
               <wp:positionH relativeFrom="column">
                 <wp:posOffset>914400</wp:posOffset>
@@ -1475,7 +1591,43 @@
                                 <w:color w:val="000000" w:themeColor="text1"/>
                                 <w:sz w:val="20"/>
                               </w:rPr>
-                              <w:t>Creative Commons Attribution-NonCommercial-ShareAlike 4.0 International License</w:t>
+                              <w:t>Creative Commons Attribution-</w:t>
+                            </w:r>
+                            <w:proofErr w:type="spellStart"/>
+                            <w:r>
+                              <w:rPr>
+                                <w:rFonts w:ascii="Calibri" w:hAnsi="Calibri"/>
+                                <w:color w:val="000000" w:themeColor="text1"/>
+                                <w:sz w:val="20"/>
+                              </w:rPr>
+                              <w:t>NonCommercial</w:t>
+                            </w:r>
+                            <w:proofErr w:type="spellEnd"/>
+                            <w:r>
+                              <w:rPr>
+                                <w:rFonts w:ascii="Calibri" w:hAnsi="Calibri"/>
+                                <w:color w:val="000000" w:themeColor="text1"/>
+                                <w:sz w:val="20"/>
+                              </w:rPr>
+                              <w:t>-</w:t>
+                            </w:r>
+                            <w:proofErr w:type="spellStart"/>
+                            <w:r>
+                              <w:rPr>
+                                <w:rFonts w:ascii="Calibri" w:hAnsi="Calibri"/>
+                                <w:color w:val="000000" w:themeColor="text1"/>
+                                <w:sz w:val="20"/>
+                              </w:rPr>
+                              <w:t>ShareAlike</w:t>
+                            </w:r>
+                            <w:proofErr w:type="spellEnd"/>
+                            <w:r>
+                              <w:rPr>
+                                <w:rFonts w:ascii="Calibri" w:hAnsi="Calibri"/>
+                                <w:color w:val="000000" w:themeColor="text1"/>
+                                <w:sz w:val="20"/>
+                              </w:rPr>
+                              <w:t xml:space="preserve"> 4.0 International License</w:t>
                             </w:r>
                           </w:hyperlink>
                           <w:r>
@@ -1514,7 +1666,7 @@
         </mc:Choice>
         <mc:Fallback>
           <w:pict>
-            <v:rect w14:anchorId="2069B47C" id="Rectangle 17" o:spid="_x0000_s1026" style="position:absolute;margin-left:1in;margin-top:6.45pt;width:270pt;height:36pt;z-index:251660288;visibility:visible;mso-wrap-style:square;mso-width-percent:0;mso-height-percent:0;mso-wrap-distance-left:9pt;mso-wrap-distance-top:0;mso-wrap-distance-right:9pt;mso-wrap-distance-bottom:0;mso-position-horizontal:absolute;mso-position-horizontal-relative:text;mso-position-vertical:absolute;mso-position-vertical-relative:text;mso-width-percent:0;mso-height-percent:0;mso-width-relative:margin;mso-height-relative:margin;v-text-anchor:middle" o:gfxdata="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" filled="f" stroked="f" strokeweight="1pt">
+            <v:rect w14:anchorId="63FBC893" id="Rectangle 17" o:spid="_x0000_s1026" style="position:absolute;margin-left:1in;margin-top:6.45pt;width:270pt;height:36pt;z-index:251660288;visibility:visible;mso-wrap-style:square;mso-width-percent:0;mso-height-percent:0;mso-wrap-distance-left:9pt;mso-wrap-distance-top:0;mso-wrap-distance-right:9pt;mso-wrap-distance-bottom:0;mso-position-horizontal:absolute;mso-position-horizontal-relative:text;mso-position-vertical:absolute;mso-position-vertical-relative:text;mso-width-percent:0;mso-height-percent:0;mso-width-relative:margin;mso-height-relative:margin;v-text-anchor:middle" o:gfxdata="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" filled="f" stroked="f" strokeweight="1pt">
               <v:textbox>
                 <w:txbxContent>
                   <w:p>
@@ -1540,7 +1692,43 @@
                           <w:color w:val="000000" w:themeColor="text1"/>
                           <w:sz w:val="20"/>
                         </w:rPr>
-                        <w:t>Creative Commons Attribution-NonCommercial-ShareAlike 4.0 International License</w:t>
+                        <w:t>Creative Commons Attribution-</w:t>
+                      </w:r>
+                      <w:proofErr w:type="spellStart"/>
+                      <w:r>
+                        <w:rPr>
+                          <w:rFonts w:ascii="Calibri" w:hAnsi="Calibri"/>
+                          <w:color w:val="000000" w:themeColor="text1"/>
+                          <w:sz w:val="20"/>
+                        </w:rPr>
+                        <w:t>NonCommercial</w:t>
+                      </w:r>
+                      <w:proofErr w:type="spellEnd"/>
+                      <w:r>
+                        <w:rPr>
+                          <w:rFonts w:ascii="Calibri" w:hAnsi="Calibri"/>
+                          <w:color w:val="000000" w:themeColor="text1"/>
+                          <w:sz w:val="20"/>
+                        </w:rPr>
+                        <w:t>-</w:t>
+                      </w:r>
+                      <w:proofErr w:type="spellStart"/>
+                      <w:r>
+                        <w:rPr>
+                          <w:rFonts w:ascii="Calibri" w:hAnsi="Calibri"/>
+                          <w:color w:val="000000" w:themeColor="text1"/>
+                          <w:sz w:val="20"/>
+                        </w:rPr>
+                        <w:t>ShareAlike</w:t>
+                      </w:r>
+                      <w:proofErr w:type="spellEnd"/>
+                      <w:r>
+                        <w:rPr>
+                          <w:rFonts w:ascii="Calibri" w:hAnsi="Calibri"/>
+                          <w:color w:val="000000" w:themeColor="text1"/>
+                          <w:sz w:val="20"/>
+                        </w:rPr>
+                        <w:t xml:space="preserve"> 4.0 International License</w:t>
                       </w:r>
                     </w:hyperlink>
                     <w:r>
@@ -1569,7 +1757,7 @@
         <w:noProof/>
       </w:rPr>
       <w:drawing>
-        <wp:anchor distT="0" distB="0" distL="114300" distR="114300" simplePos="0" relativeHeight="251659264" behindDoc="0" locked="0" layoutInCell="1" allowOverlap="1" wp14:anchorId="29A28849" wp14:editId="79FDFD42">
+        <wp:anchor distT="0" distB="0" distL="114300" distR="114300" simplePos="0" relativeHeight="251659264" behindDoc="0" locked="0" layoutInCell="1" allowOverlap="1" wp14:anchorId="3F68E23B" wp14:editId="35BBC56E">
           <wp:simplePos x="0" y="0"/>
           <wp:positionH relativeFrom="column">
             <wp:posOffset>0</wp:posOffset>
@@ -3287,6 +3475,103 @@
 </file>
 
 <file path=customXml/item1.xml><?xml version="1.0" encoding="utf-8"?>
+<p:properties xmlns:p="http://schemas.microsoft.com/office/2006/metadata/properties" xmlns:xsi="http://www.w3.org/2001/XMLSchema-instance" xmlns:pc="http://schemas.microsoft.com/office/infopath/2007/PartnerControls">
+  <documentManagement>
+    <IconOverlay xmlns="http://schemas.microsoft.com/sharepoint/v4" xsi:nil="true"/>
+    <Description0 xmlns="02dde863-7147-4e23-b38c-7bb8d7bf3e42">Adapted from this BJC lab, this packet should take ~3 class days as a first introduction to SNAP! It includes the Kaleidoscope lab activity, which may need additional scaffolding/teacher intervention</Description0>
+    <LikesCount xmlns="http://schemas.microsoft.com/sharepoint/v3" xsi:nil="true"/>
+    <o3dda7a197d4479db31daa3ab15bf001 xmlns="02dde863-7147-4e23-b38c-7bb8d7bf3e42">
+      <Terms xmlns="http://schemas.microsoft.com/office/infopath/2007/PartnerControls">
+        <TermInfo xmlns="http://schemas.microsoft.com/office/infopath/2007/PartnerControls">
+          <TermName xmlns="http://schemas.microsoft.com/office/infopath/2007/PartnerControls">Explain the function of common blocks (if, if/else, repeat, forever, pen down/up, ...)</TermName>
+          <TermId xmlns="http://schemas.microsoft.com/office/infopath/2007/PartnerControls">b4cc5391-722b-4534-9cfb-9c15d2e4ae4a</TermId>
+        </TermInfo>
+        <TermInfo xmlns="http://schemas.microsoft.com/office/infopath/2007/PartnerControls">
+          <TermName xmlns="http://schemas.microsoft.com/office/infopath/2007/PartnerControls">Give examples of blocks in each category</TermName>
+          <TermId xmlns="http://schemas.microsoft.com/office/infopath/2007/PartnerControls">b258d41c-6c8c-414e-b48b-437de88882e6</TermId>
+        </TermInfo>
+        <TermInfo xmlns="http://schemas.microsoft.com/office/infopath/2007/PartnerControls">
+          <TermName xmlns="http://schemas.microsoft.com/office/infopath/2007/PartnerControls">Determine the function of unfamiliar blocks</TermName>
+          <TermId xmlns="http://schemas.microsoft.com/office/infopath/2007/PartnerControls">9dc9651d-a7a6-4f43-80bb-ab4014d9874a</TermId>
+        </TermInfo>
+      </Terms>
+    </o3dda7a197d4479db31daa3ab15bf001>
+    <Ratings xmlns="http://schemas.microsoft.com/sharepoint/v3" xsi:nil="true"/>
+    <d2dd6f8d2fbc484ca8e0f0c7aaffed96 xmlns="02dde863-7147-4e23-b38c-7bb8d7bf3e42">
+      <Terms xmlns="http://schemas.microsoft.com/office/infopath/2007/PartnerControls">
+        <TermInfo xmlns="http://schemas.microsoft.com/office/infopath/2007/PartnerControls">
+          <TermName xmlns="http://schemas.microsoft.com/office/infopath/2007/PartnerControls">Unit 1: What is computing?</TermName>
+          <TermId xmlns="http://schemas.microsoft.com/office/infopath/2007/PartnerControls">dda03998-b566-47f6-bdaa-b2de5b56ad0b</TermId>
+        </TermInfo>
+      </Terms>
+    </d2dd6f8d2fbc484ca8e0f0c7aaffed96>
+    <nc47efafa19a47ad915be6bb877e9e22 xmlns="02dde863-7147-4e23-b38c-7bb8d7bf3e42">
+      <Terms xmlns="http://schemas.microsoft.com/office/infopath/2007/PartnerControls">
+        <TermInfo xmlns="http://schemas.microsoft.com/office/infopath/2007/PartnerControls">
+          <TermName xmlns="http://schemas.microsoft.com/office/infopath/2007/PartnerControls">SNAP</TermName>
+          <TermId xmlns="http://schemas.microsoft.com/office/infopath/2007/PartnerControls">f09a5a52-9458-4ce2-b72f-97ef788c70b3</TermId>
+        </TermInfo>
+        <TermInfo xmlns="http://schemas.microsoft.com/office/infopath/2007/PartnerControls">
+          <TermName xmlns="http://schemas.microsoft.com/office/infopath/2007/PartnerControls">SNAP</TermName>
+          <TermId xmlns="http://schemas.microsoft.com/office/infopath/2007/PartnerControls">17a3d214-7683-48ae-942b-64da535ca104</TermId>
+        </TermInfo>
+        <TermInfo xmlns="http://schemas.microsoft.com/office/infopath/2007/PartnerControls">
+          <TermName xmlns="http://schemas.microsoft.com/office/infopath/2007/PartnerControls">Motion</TermName>
+          <TermId xmlns="http://schemas.microsoft.com/office/infopath/2007/PartnerControls">f40a2746-9072-47bf-8fd9-c0b4cc5cff54</TermId>
+        </TermInfo>
+        <TermInfo xmlns="http://schemas.microsoft.com/office/infopath/2007/PartnerControls">
+          <TermName xmlns="http://schemas.microsoft.com/office/infopath/2007/PartnerControls">Sensing</TermName>
+          <TermId xmlns="http://schemas.microsoft.com/office/infopath/2007/PartnerControls">fb30661b-e5d4-4806-8084-a6cfa96e68a6</TermId>
+        </TermInfo>
+      </Terms>
+    </nc47efafa19a47ad915be6bb877e9e22>
+    <LikedBy xmlns="http://schemas.microsoft.com/sharepoint/v3">
+      <UserInfo>
+        <DisplayName/>
+        <AccountId xsi:nil="true"/>
+        <AccountType/>
+      </UserInfo>
+    </LikedBy>
+    <TaxCatchAll xmlns="e80a5a3c-d611-4b18-9b03-808fdecb7b6f">
+      <Value>84</Value>
+      <Value>80</Value>
+      <Value>45</Value>
+      <Value>145</Value>
+      <Value>40</Value>
+      <Value>55</Value>
+      <Value>3</Value>
+      <Value>53</Value>
+    </TaxCatchAll>
+    <Type_x0020_of_x0020_Material xmlns="02dde863-7147-4e23-b38c-7bb8d7bf3e42">Lab Assignment</Type_x0020_of_x0020_Material>
+    <Source xmlns="02dde863-7147-4e23-b38c-7bb8d7bf3e42">BJC</Source>
+    <RatedBy xmlns="http://schemas.microsoft.com/sharepoint/v3">
+      <UserInfo>
+        <DisplayName/>
+        <AccountId xsi:nil="true"/>
+        <AccountType/>
+      </UserInfo>
+    </RatedBy>
+    <SharedWithUsers xmlns="5edd459b-714d-42ed-b78f-512da7d1c14e">
+      <UserInfo>
+        <DisplayName/>
+        <AccountId xsi:nil="true"/>
+        <AccountType/>
+      </UserInfo>
+    </SharedWithUsers>
+  </documentManagement>
+</p:properties>
+</file>
+
+<file path=customXml/item2.xml><?xml version="1.0" encoding="utf-8"?>
+<?mso-contentType ?>
+<FormTemplates xmlns="http://schemas.microsoft.com/sharepoint/v3/contenttype/forms">
+  <Display>DocumentLibraryForm</Display>
+  <Edit>DocumentLibraryForm</Edit>
+  <New>DocumentLibraryForm</New>
+</FormTemplates>
+</file>
+
+<file path=customXml/item3.xml><?xml version="1.0" encoding="utf-8"?>
 <ct:contentTypeSchema xmlns:ct="http://schemas.microsoft.com/office/2006/metadata/contentType" xmlns:ma="http://schemas.microsoft.com/office/2006/metadata/properties/metaAttributes" ct:_="" ma:_="" ma:contentTypeName="Document" ma:contentTypeID="0x0101004596370FD1F0044CA9FA6146E1C9F82E" ma:contentTypeVersion="20" ma:contentTypeDescription="Create a new document." ma:contentTypeScope="" ma:versionID="cee636d40df3b0a010f845155263f0a1">
   <xsd:schema xmlns:xsd="http://www.w3.org/2001/XMLSchema" xmlns:xs="http://www.w3.org/2001/XMLSchema" xmlns:p="http://schemas.microsoft.com/office/2006/metadata/properties" xmlns:ns1="http://schemas.microsoft.com/sharepoint/v3" xmlns:ns2="02dde863-7147-4e23-b38c-7bb8d7bf3e42" xmlns:ns3="e80a5a3c-d611-4b18-9b03-808fdecb7b6f" xmlns:ns4="http://schemas.microsoft.com/sharepoint/v4" xmlns:ns5="5edd459b-714d-42ed-b78f-512da7d1c14e" targetNamespace="http://schemas.microsoft.com/office/2006/metadata/properties" ma:root="true" ma:fieldsID="de7d79a52fc59d34622e4a801a574d8e" ns1:_="" ns2:_="" ns3:_="" ns4:_="" ns5:_="">
     <xsd:import namespace="http://schemas.microsoft.com/sharepoint/v3"/>
@@ -3602,104 +3887,35 @@
 </ct:contentTypeSchema>
 </file>
 
-<file path=customXml/item2.xml><?xml version="1.0" encoding="utf-8"?>
-<?mso-contentType ?>
-<FormTemplates xmlns="http://schemas.microsoft.com/sharepoint/v3/contenttype/forms">
-  <Display>DocumentLibraryForm</Display>
-  <Edit>DocumentLibraryForm</Edit>
-  <New>DocumentLibraryForm</New>
-</FormTemplates>
+<file path=customXml/itemProps1.xml><?xml version="1.0" encoding="utf-8"?>
+<ds:datastoreItem xmlns:ds="http://schemas.openxmlformats.org/officeDocument/2006/customXml" ds:itemID="{283F29D7-93A8-4FF1-83B0-95061A862C0C}">
+  <ds:schemaRefs>
+    <ds:schemaRef ds:uri="http://purl.org/dc/terms/"/>
+    <ds:schemaRef ds:uri="http://schemas.microsoft.com/office/infopath/2007/PartnerControls"/>
+    <ds:schemaRef ds:uri="http://schemas.microsoft.com/office/2006/documentManagement/types"/>
+    <ds:schemaRef ds:uri="http://schemas.microsoft.com/sharepoint/v4"/>
+    <ds:schemaRef ds:uri="http://schemas.openxmlformats.org/package/2006/metadata/core-properties"/>
+    <ds:schemaRef ds:uri="5edd459b-714d-42ed-b78f-512da7d1c14e"/>
+    <ds:schemaRef ds:uri="http://purl.org/dc/elements/1.1/"/>
+    <ds:schemaRef ds:uri="http://schemas.microsoft.com/office/2006/metadata/properties"/>
+    <ds:schemaRef ds:uri="e80a5a3c-d611-4b18-9b03-808fdecb7b6f"/>
+    <ds:schemaRef ds:uri="02dde863-7147-4e23-b38c-7bb8d7bf3e42"/>
+    <ds:schemaRef ds:uri="http://schemas.microsoft.com/sharepoint/v3"/>
+    <ds:schemaRef ds:uri="http://www.w3.org/XML/1998/namespace"/>
+    <ds:schemaRef ds:uri="http://purl.org/dc/dcmitype/"/>
+  </ds:schemaRefs>
+</ds:datastoreItem>
 </file>
 
-<file path=customXml/item3.xml><?xml version="1.0" encoding="utf-8"?>
-<p:properties xmlns:p="http://schemas.microsoft.com/office/2006/metadata/properties" xmlns:xsi="http://www.w3.org/2001/XMLSchema-instance" xmlns:pc="http://schemas.microsoft.com/office/infopath/2007/PartnerControls">
-  <documentManagement>
-    <IconOverlay xmlns="http://schemas.microsoft.com/sharepoint/v4" xsi:nil="true"/>
-    <Description0 xmlns="02dde863-7147-4e23-b38c-7bb8d7bf3e42">Adapted from this BJC lab, this packet should take ~3 class days as a first introduction to SNAP! It includes the Kaleidoscope lab activity, which may need additional scaffolding/teacher intervention</Description0>
-    <LikesCount xmlns="http://schemas.microsoft.com/sharepoint/v3" xsi:nil="true"/>
-    <o3dda7a197d4479db31daa3ab15bf001 xmlns="02dde863-7147-4e23-b38c-7bb8d7bf3e42">
-      <Terms xmlns="http://schemas.microsoft.com/office/infopath/2007/PartnerControls">
-        <TermInfo xmlns="http://schemas.microsoft.com/office/infopath/2007/PartnerControls">
-          <TermName xmlns="http://schemas.microsoft.com/office/infopath/2007/PartnerControls">Explain the function of common blocks (if, if/else, repeat, forever, pen down/up, ...)</TermName>
-          <TermId xmlns="http://schemas.microsoft.com/office/infopath/2007/PartnerControls">b4cc5391-722b-4534-9cfb-9c15d2e4ae4a</TermId>
-        </TermInfo>
-        <TermInfo xmlns="http://schemas.microsoft.com/office/infopath/2007/PartnerControls">
-          <TermName xmlns="http://schemas.microsoft.com/office/infopath/2007/PartnerControls">Give examples of blocks in each category</TermName>
-          <TermId xmlns="http://schemas.microsoft.com/office/infopath/2007/PartnerControls">b258d41c-6c8c-414e-b48b-437de88882e6</TermId>
-        </TermInfo>
-        <TermInfo xmlns="http://schemas.microsoft.com/office/infopath/2007/PartnerControls">
-          <TermName xmlns="http://schemas.microsoft.com/office/infopath/2007/PartnerControls">Determine the function of unfamiliar blocks</TermName>
-          <TermId xmlns="http://schemas.microsoft.com/office/infopath/2007/PartnerControls">9dc9651d-a7a6-4f43-80bb-ab4014d9874a</TermId>
-        </TermInfo>
-      </Terms>
-    </o3dda7a197d4479db31daa3ab15bf001>
-    <Ratings xmlns="http://schemas.microsoft.com/sharepoint/v3" xsi:nil="true"/>
-    <d2dd6f8d2fbc484ca8e0f0c7aaffed96 xmlns="02dde863-7147-4e23-b38c-7bb8d7bf3e42">
-      <Terms xmlns="http://schemas.microsoft.com/office/infopath/2007/PartnerControls">
-        <TermInfo xmlns="http://schemas.microsoft.com/office/infopath/2007/PartnerControls">
-          <TermName xmlns="http://schemas.microsoft.com/office/infopath/2007/PartnerControls">Unit 1: What is computing?</TermName>
-          <TermId xmlns="http://schemas.microsoft.com/office/infopath/2007/PartnerControls">dda03998-b566-47f6-bdaa-b2de5b56ad0b</TermId>
-        </TermInfo>
-      </Terms>
-    </d2dd6f8d2fbc484ca8e0f0c7aaffed96>
-    <nc47efafa19a47ad915be6bb877e9e22 xmlns="02dde863-7147-4e23-b38c-7bb8d7bf3e42">
-      <Terms xmlns="http://schemas.microsoft.com/office/infopath/2007/PartnerControls">
-        <TermInfo xmlns="http://schemas.microsoft.com/office/infopath/2007/PartnerControls">
-          <TermName xmlns="http://schemas.microsoft.com/office/infopath/2007/PartnerControls">SNAP</TermName>
-          <TermId xmlns="http://schemas.microsoft.com/office/infopath/2007/PartnerControls">f09a5a52-9458-4ce2-b72f-97ef788c70b3</TermId>
-        </TermInfo>
-        <TermInfo xmlns="http://schemas.microsoft.com/office/infopath/2007/PartnerControls">
-          <TermName xmlns="http://schemas.microsoft.com/office/infopath/2007/PartnerControls">SNAP</TermName>
-          <TermId xmlns="http://schemas.microsoft.com/office/infopath/2007/PartnerControls">17a3d214-7683-48ae-942b-64da535ca104</TermId>
-        </TermInfo>
-        <TermInfo xmlns="http://schemas.microsoft.com/office/infopath/2007/PartnerControls">
-          <TermName xmlns="http://schemas.microsoft.com/office/infopath/2007/PartnerControls">Motion</TermName>
-          <TermId xmlns="http://schemas.microsoft.com/office/infopath/2007/PartnerControls">f40a2746-9072-47bf-8fd9-c0b4cc5cff54</TermId>
-        </TermInfo>
-        <TermInfo xmlns="http://schemas.microsoft.com/office/infopath/2007/PartnerControls">
-          <TermName xmlns="http://schemas.microsoft.com/office/infopath/2007/PartnerControls">Sensing</TermName>
-          <TermId xmlns="http://schemas.microsoft.com/office/infopath/2007/PartnerControls">fb30661b-e5d4-4806-8084-a6cfa96e68a6</TermId>
-        </TermInfo>
-      </Terms>
-    </nc47efafa19a47ad915be6bb877e9e22>
-    <LikedBy xmlns="http://schemas.microsoft.com/sharepoint/v3">
-      <UserInfo>
-        <DisplayName/>
-        <AccountId xsi:nil="true"/>
-        <AccountType/>
-      </UserInfo>
-    </LikedBy>
-    <TaxCatchAll xmlns="e80a5a3c-d611-4b18-9b03-808fdecb7b6f">
-      <Value>84</Value>
-      <Value>80</Value>
-      <Value>45</Value>
-      <Value>145</Value>
-      <Value>40</Value>
-      <Value>55</Value>
-      <Value>3</Value>
-      <Value>53</Value>
-    </TaxCatchAll>
-    <Type_x0020_of_x0020_Material xmlns="02dde863-7147-4e23-b38c-7bb8d7bf3e42">Lab Assignment</Type_x0020_of_x0020_Material>
-    <Source xmlns="02dde863-7147-4e23-b38c-7bb8d7bf3e42">BJC</Source>
-    <RatedBy xmlns="http://schemas.microsoft.com/sharepoint/v3">
-      <UserInfo>
-        <DisplayName/>
-        <AccountId xsi:nil="true"/>
-        <AccountType/>
-      </UserInfo>
-    </RatedBy>
-    <SharedWithUsers xmlns="5edd459b-714d-42ed-b78f-512da7d1c14e">
-      <UserInfo>
-        <DisplayName/>
-        <AccountId xsi:nil="true"/>
-        <AccountType/>
-      </UserInfo>
-    </SharedWithUsers>
-  </documentManagement>
-</p:properties>
+<file path=customXml/itemProps2.xml><?xml version="1.0" encoding="utf-8"?>
+<ds:datastoreItem xmlns:ds="http://schemas.openxmlformats.org/officeDocument/2006/customXml" ds:itemID="{3109AE69-BA35-469A-B7E8-486799D1C158}">
+  <ds:schemaRefs>
+    <ds:schemaRef ds:uri="http://schemas.microsoft.com/sharepoint/v3/contenttype/forms"/>
+  </ds:schemaRefs>
+</ds:datastoreItem>
 </file>
 
-<file path=customXml/itemProps1.xml><?xml version="1.0" encoding="utf-8"?>
+<file path=customXml/itemProps3.xml><?xml version="1.0" encoding="utf-8"?>
 <ds:datastoreItem xmlns:ds="http://schemas.openxmlformats.org/officeDocument/2006/customXml" ds:itemID="{83C57EE9-56B0-4B0A-94C3-84E98770AE76}">
   <ds:schemaRefs>
     <ds:schemaRef ds:uri="http://schemas.microsoft.com/office/2006/metadata/contentType"/>
@@ -3719,26 +3935,4 @@
     <ds:schemaRef ds:uri="http://schemas.microsoft.com/internal/obd"/>
   </ds:schemaRefs>
 </ds:datastoreItem>
-</file>
-
-<file path=customXml/itemProps2.xml><?xml version="1.0" encoding="utf-8"?>
-<ds:datastoreItem xmlns:ds="http://schemas.openxmlformats.org/officeDocument/2006/customXml" ds:itemID="{3109AE69-BA35-469A-B7E8-486799D1C158}">
-  <ds:schemaRefs>
-    <ds:schemaRef ds:uri="http://schemas.microsoft.com/sharepoint/v3/contenttype/forms"/>
-  </ds:schemaRefs>
-</ds:datastoreItem>
-</file>
-
-<file path=customXml/itemProps3.xml><?xml version="1.0" encoding="utf-8"?>
-<ds:datastoreItem xmlns:ds="http://schemas.openxmlformats.org/officeDocument/2006/customXml" ds:itemID="{283F29D7-93A8-4FF1-83B0-95061A862C0C}">
-  <ds:schemaRefs>
-    <ds:schemaRef ds:uri="http://schemas.microsoft.com/office/2006/metadata/properties"/>
-    <ds:schemaRef ds:uri="http://schemas.microsoft.com/office/infopath/2007/PartnerControls"/>
-    <ds:schemaRef ds:uri="http://schemas.microsoft.com/sharepoint/v4"/>
-    <ds:schemaRef ds:uri="02dde863-7147-4e23-b38c-7bb8d7bf3e42"/>
-    <ds:schemaRef ds:uri="http://schemas.microsoft.com/sharepoint/v3"/>
-    <ds:schemaRef ds:uri="e80a5a3c-d611-4b18-9b03-808fdecb7b6f"/>
-    <ds:schemaRef ds:uri="5edd459b-714d-42ed-b78f-512da7d1c14e"/>
-  </ds:schemaRefs>
-</ds:datastoreItem>
 </file>
</xml_diff>